<commit_message>
This is s a new commit
</commit_message>
<xml_diff>
--- a/cypress/e2e/My Cypress Documentation.docx
+++ b/cypress/e2e/My Cypress Documentation.docx
@@ -3756,6 +3756,339 @@
       <w:r>
         <w:rPr>
           <w:rFonts w:ascii="Consolas" w:eastAsia="Times New Roman" w:hAnsi="Consolas" w:cs="Times New Roman"/>
+          <w:color w:val="FCFCFA"/>
+          <w:kern w:val="0"/>
+          <w:sz w:val="21"/>
+          <w:szCs w:val="21"/>
+          <w:lang w:val="en-DE" w:eastAsia="en-DE"/>
+          <w14:ligatures w14:val="none"/>
+        </w:rPr>
+        <w:t>    reporter</w:t>
+      </w:r>
+      <w:r>
+        <w:rPr>
+          <w:rFonts w:ascii="Consolas" w:eastAsia="Times New Roman" w:hAnsi="Consolas" w:cs="Times New Roman"/>
+          <w:color w:val="939293"/>
+          <w:kern w:val="0"/>
+          <w:sz w:val="21"/>
+          <w:szCs w:val="21"/>
+          <w:lang w:val="en-DE" w:eastAsia="en-DE"/>
+          <w14:ligatures w14:val="none"/>
+        </w:rPr>
+        <w:t>:</w:t>
+      </w:r>
+      <w:r>
+        <w:rPr>
+          <w:rFonts w:ascii="Consolas" w:eastAsia="Times New Roman" w:hAnsi="Consolas" w:cs="Times New Roman"/>
+          <w:color w:val="FCFCFA"/>
+          <w:kern w:val="0"/>
+          <w:sz w:val="21"/>
+          <w:szCs w:val="21"/>
+          <w:lang w:val="en-DE" w:eastAsia="en-DE"/>
+          <w14:ligatures w14:val="none"/>
+        </w:rPr>
+        <w:t xml:space="preserve"> </w:t>
+      </w:r>
+      <w:r>
+        <w:rPr>
+          <w:rFonts w:ascii="Consolas" w:eastAsia="Times New Roman" w:hAnsi="Consolas" w:cs="Times New Roman"/>
+          <w:color w:val="939293"/>
+          <w:kern w:val="0"/>
+          <w:sz w:val="21"/>
+          <w:szCs w:val="21"/>
+          <w:lang w:val="en-DE" w:eastAsia="en-DE"/>
+          <w14:ligatures w14:val="none"/>
+        </w:rPr>
+        <w:t>"</w:t>
+      </w:r>
+      <w:r>
+        <w:rPr>
+          <w:rFonts w:ascii="Consolas" w:eastAsia="Times New Roman" w:hAnsi="Consolas" w:cs="Times New Roman"/>
+          <w:color w:val="FFD866"/>
+          <w:kern w:val="0"/>
+          <w:sz w:val="21"/>
+          <w:szCs w:val="21"/>
+          <w:lang w:val="en-DE" w:eastAsia="en-DE"/>
+          <w14:ligatures w14:val="none"/>
+        </w:rPr>
+        <w:t>cypress-multi-reporters</w:t>
+      </w:r>
+      <w:r>
+        <w:rPr>
+          <w:rFonts w:ascii="Consolas" w:eastAsia="Times New Roman" w:hAnsi="Consolas" w:cs="Times New Roman"/>
+          <w:color w:val="939293"/>
+          <w:kern w:val="0"/>
+          <w:sz w:val="21"/>
+          <w:szCs w:val="21"/>
+          <w:lang w:val="en-DE" w:eastAsia="en-DE"/>
+          <w14:ligatures w14:val="none"/>
+        </w:rPr>
+        <w:t>",</w:t>
+      </w:r>
+    </w:p>
+    <w:p>
+      <w:pPr>
+        <w:shd w:val="clear" w:color="auto" w:fill="2D2A2E"/>
+        <w:spacing w:after="0" w:line="285" w:lineRule="atLeast"/>
+        <w:rPr>
+          <w:rFonts w:ascii="Consolas" w:eastAsia="Times New Roman" w:hAnsi="Consolas" w:cs="Times New Roman"/>
+          <w:color w:val="FCFCFA"/>
+          <w:kern w:val="0"/>
+          <w:sz w:val="21"/>
+          <w:szCs w:val="21"/>
+          <w:lang w:val="en-DE" w:eastAsia="en-DE"/>
+          <w14:ligatures w14:val="none"/>
+        </w:rPr>
+      </w:pPr>
+      <w:r>
+        <w:rPr>
+          <w:rFonts w:ascii="Consolas" w:eastAsia="Times New Roman" w:hAnsi="Consolas" w:cs="Times New Roman"/>
+          <w:color w:val="FCFCFA"/>
+          <w:kern w:val="0"/>
+          <w:sz w:val="21"/>
+          <w:szCs w:val="21"/>
+          <w:lang w:val="en-DE" w:eastAsia="en-DE"/>
+          <w14:ligatures w14:val="none"/>
+        </w:rPr>
+        <w:t xml:space="preserve">    </w:t>
+      </w:r>
+      <w:proofErr w:type="spellStart"/>
+      <w:r>
+        <w:rPr>
+          <w:rFonts w:ascii="Consolas" w:eastAsia="Times New Roman" w:hAnsi="Consolas" w:cs="Times New Roman"/>
+          <w:color w:val="FCFCFA"/>
+          <w:kern w:val="0"/>
+          <w:sz w:val="21"/>
+          <w:szCs w:val="21"/>
+          <w:lang w:val="en-DE" w:eastAsia="en-DE"/>
+          <w14:ligatures w14:val="none"/>
+        </w:rPr>
+        <w:t>reporterOptions</w:t>
+      </w:r>
+      <w:proofErr w:type="spellEnd"/>
+      <w:r>
+        <w:rPr>
+          <w:rFonts w:ascii="Consolas" w:eastAsia="Times New Roman" w:hAnsi="Consolas" w:cs="Times New Roman"/>
+          <w:color w:val="939293"/>
+          <w:kern w:val="0"/>
+          <w:sz w:val="21"/>
+          <w:szCs w:val="21"/>
+          <w:lang w:val="en-DE" w:eastAsia="en-DE"/>
+          <w14:ligatures w14:val="none"/>
+        </w:rPr>
+        <w:t>:</w:t>
+      </w:r>
+      <w:r>
+        <w:rPr>
+          <w:rFonts w:ascii="Consolas" w:eastAsia="Times New Roman" w:hAnsi="Consolas" w:cs="Times New Roman"/>
+          <w:color w:val="FCFCFA"/>
+          <w:kern w:val="0"/>
+          <w:sz w:val="21"/>
+          <w:szCs w:val="21"/>
+          <w:lang w:val="en-DE" w:eastAsia="en-DE"/>
+          <w14:ligatures w14:val="none"/>
+        </w:rPr>
+        <w:t xml:space="preserve"> </w:t>
+      </w:r>
+      <w:r>
+        <w:rPr>
+          <w:rFonts w:ascii="Consolas" w:eastAsia="Times New Roman" w:hAnsi="Consolas" w:cs="Times New Roman"/>
+          <w:color w:val="939293"/>
+          <w:kern w:val="0"/>
+          <w:sz w:val="21"/>
+          <w:szCs w:val="21"/>
+          <w:lang w:val="en-DE" w:eastAsia="en-DE"/>
+          <w14:ligatures w14:val="none"/>
+        </w:rPr>
+        <w:t>{</w:t>
+      </w:r>
+    </w:p>
+    <w:p>
+      <w:pPr>
+        <w:shd w:val="clear" w:color="auto" w:fill="2D2A2E"/>
+        <w:spacing w:after="0" w:line="285" w:lineRule="atLeast"/>
+        <w:rPr>
+          <w:rFonts w:ascii="Consolas" w:eastAsia="Times New Roman" w:hAnsi="Consolas" w:cs="Times New Roman"/>
+          <w:color w:val="FCFCFA"/>
+          <w:kern w:val="0"/>
+          <w:sz w:val="21"/>
+          <w:szCs w:val="21"/>
+          <w:lang w:val="en-DE" w:eastAsia="en-DE"/>
+          <w14:ligatures w14:val="none"/>
+        </w:rPr>
+      </w:pPr>
+      <w:r>
+        <w:rPr>
+          <w:rFonts w:ascii="Consolas" w:eastAsia="Times New Roman" w:hAnsi="Consolas" w:cs="Times New Roman"/>
+          <w:color w:val="FCFCFA"/>
+          <w:kern w:val="0"/>
+          <w:sz w:val="21"/>
+          <w:szCs w:val="21"/>
+          <w:lang w:val="en-DE" w:eastAsia="en-DE"/>
+          <w14:ligatures w14:val="none"/>
+        </w:rPr>
+        <w:t xml:space="preserve">      </w:t>
+      </w:r>
+      <w:proofErr w:type="spellStart"/>
+      <w:r>
+        <w:rPr>
+          <w:rFonts w:ascii="Consolas" w:eastAsia="Times New Roman" w:hAnsi="Consolas" w:cs="Times New Roman"/>
+          <w:color w:val="FCFCFA"/>
+          <w:kern w:val="0"/>
+          <w:sz w:val="21"/>
+          <w:szCs w:val="21"/>
+          <w:lang w:val="en-DE" w:eastAsia="en-DE"/>
+          <w14:ligatures w14:val="none"/>
+        </w:rPr>
+        <w:t>configFile</w:t>
+      </w:r>
+      <w:proofErr w:type="spellEnd"/>
+      <w:r>
+        <w:rPr>
+          <w:rFonts w:ascii="Consolas" w:eastAsia="Times New Roman" w:hAnsi="Consolas" w:cs="Times New Roman"/>
+          <w:color w:val="939293"/>
+          <w:kern w:val="0"/>
+          <w:sz w:val="21"/>
+          <w:szCs w:val="21"/>
+          <w:lang w:val="en-DE" w:eastAsia="en-DE"/>
+          <w14:ligatures w14:val="none"/>
+        </w:rPr>
+        <w:t>:</w:t>
+      </w:r>
+      <w:r>
+        <w:rPr>
+          <w:rFonts w:ascii="Consolas" w:eastAsia="Times New Roman" w:hAnsi="Consolas" w:cs="Times New Roman"/>
+          <w:color w:val="FCFCFA"/>
+          <w:kern w:val="0"/>
+          <w:sz w:val="21"/>
+          <w:szCs w:val="21"/>
+          <w:lang w:val="en-DE" w:eastAsia="en-DE"/>
+          <w14:ligatures w14:val="none"/>
+        </w:rPr>
+        <w:t xml:space="preserve"> </w:t>
+      </w:r>
+      <w:r>
+        <w:rPr>
+          <w:rFonts w:ascii="Consolas" w:eastAsia="Times New Roman" w:hAnsi="Consolas" w:cs="Times New Roman"/>
+          <w:color w:val="939293"/>
+          <w:kern w:val="0"/>
+          <w:sz w:val="21"/>
+          <w:szCs w:val="21"/>
+          <w:lang w:val="en-DE" w:eastAsia="en-DE"/>
+          <w14:ligatures w14:val="none"/>
+        </w:rPr>
+        <w:t>"</w:t>
+      </w:r>
+      <w:r>
+        <w:rPr>
+          <w:rFonts w:ascii="Consolas" w:eastAsia="Times New Roman" w:hAnsi="Consolas" w:cs="Times New Roman"/>
+          <w:color w:val="FFD866"/>
+          <w:kern w:val="0"/>
+          <w:sz w:val="21"/>
+          <w:szCs w:val="21"/>
+          <w:lang w:val="en-DE" w:eastAsia="en-DE"/>
+          <w14:ligatures w14:val="none"/>
+        </w:rPr>
+        <w:t>reporter-</w:t>
+      </w:r>
+      <w:proofErr w:type="spellStart"/>
+      <w:r>
+        <w:rPr>
+          <w:rFonts w:ascii="Consolas" w:eastAsia="Times New Roman" w:hAnsi="Consolas" w:cs="Times New Roman"/>
+          <w:color w:val="FFD866"/>
+          <w:kern w:val="0"/>
+          <w:sz w:val="21"/>
+          <w:szCs w:val="21"/>
+          <w:lang w:val="en-DE" w:eastAsia="en-DE"/>
+          <w14:ligatures w14:val="none"/>
+        </w:rPr>
+        <w:t>config.json</w:t>
+      </w:r>
+      <w:proofErr w:type="spellEnd"/>
+      <w:r>
+        <w:rPr>
+          <w:rFonts w:ascii="Consolas" w:eastAsia="Times New Roman" w:hAnsi="Consolas" w:cs="Times New Roman"/>
+          <w:color w:val="939293"/>
+          <w:kern w:val="0"/>
+          <w:sz w:val="21"/>
+          <w:szCs w:val="21"/>
+          <w:lang w:val="en-DE" w:eastAsia="en-DE"/>
+          <w14:ligatures w14:val="none"/>
+        </w:rPr>
+        <w:t>",</w:t>
+      </w:r>
+    </w:p>
+    <w:p>
+      <w:pPr>
+        <w:shd w:val="clear" w:color="auto" w:fill="2D2A2E"/>
+        <w:spacing w:after="0" w:line="285" w:lineRule="atLeast"/>
+        <w:rPr>
+          <w:rFonts w:ascii="Consolas" w:eastAsia="Times New Roman" w:hAnsi="Consolas" w:cs="Times New Roman"/>
+          <w:color w:val="FCFCFA"/>
+          <w:kern w:val="0"/>
+          <w:sz w:val="21"/>
+          <w:szCs w:val="21"/>
+          <w:lang w:val="en-DE" w:eastAsia="en-DE"/>
+          <w14:ligatures w14:val="none"/>
+        </w:rPr>
+      </w:pPr>
+      <w:r>
+        <w:rPr>
+          <w:rFonts w:ascii="Consolas" w:eastAsia="Times New Roman" w:hAnsi="Consolas" w:cs="Times New Roman"/>
+          <w:color w:val="FCFCFA"/>
+          <w:kern w:val="0"/>
+          <w:sz w:val="21"/>
+          <w:szCs w:val="21"/>
+          <w:lang w:val="en-DE" w:eastAsia="en-DE"/>
+          <w14:ligatures w14:val="none"/>
+        </w:rPr>
+        <w:t xml:space="preserve">    </w:t>
+      </w:r>
+      <w:r>
+        <w:rPr>
+          <w:rFonts w:ascii="Consolas" w:eastAsia="Times New Roman" w:hAnsi="Consolas" w:cs="Times New Roman"/>
+          <w:color w:val="939293"/>
+          <w:kern w:val="0"/>
+          <w:sz w:val="21"/>
+          <w:szCs w:val="21"/>
+          <w:lang w:val="en-DE" w:eastAsia="en-DE"/>
+          <w14:ligatures w14:val="none"/>
+        </w:rPr>
+        <w:t>},</w:t>
+      </w:r>
+    </w:p>
+    <w:p>
+      <w:pPr>
+        <w:shd w:val="clear" w:color="auto" w:fill="2D2A2E"/>
+        <w:spacing w:after="0" w:line="285" w:lineRule="atLeast"/>
+        <w:rPr>
+          <w:rFonts w:ascii="Consolas" w:eastAsia="Times New Roman" w:hAnsi="Consolas" w:cs="Times New Roman"/>
+          <w:color w:val="FCFCFA"/>
+          <w:kern w:val="0"/>
+          <w:sz w:val="21"/>
+          <w:szCs w:val="21"/>
+          <w:lang w:val="en-DE" w:eastAsia="en-DE"/>
+          <w14:ligatures w14:val="none"/>
+        </w:rPr>
+      </w:pPr>
+    </w:p>
+    <w:p>
+      <w:pPr>
+        <w:shd w:val="clear" w:color="auto" w:fill="2D2A2E"/>
+        <w:spacing w:after="0" w:line="285" w:lineRule="atLeast"/>
+        <w:rPr>
+          <w:rFonts w:ascii="Consolas" w:eastAsia="Times New Roman" w:hAnsi="Consolas" w:cs="Times New Roman"/>
+          <w:color w:val="FCFCFA"/>
+          <w:kern w:val="0"/>
+          <w:sz w:val="21"/>
+          <w:szCs w:val="21"/>
+          <w:lang w:val="en-DE" w:eastAsia="en-DE"/>
+          <w14:ligatures w14:val="none"/>
+        </w:rPr>
+      </w:pPr>
+      <w:r>
+        <w:rPr>
+          <w:rFonts w:ascii="Consolas" w:eastAsia="Times New Roman" w:hAnsi="Consolas" w:cs="Times New Roman"/>
           <w:color w:val="939293"/>
           <w:kern w:val="0"/>
           <w:sz w:val="21"/>
@@ -4604,6 +4937,7 @@
         <w:rPr>
           <w:lang w:val="en-US"/>
         </w:rPr>
+        <w:lastRenderedPageBreak/>
         <w:t>npx</w:t>
       </w:r>
       <w:proofErr w:type="spellEnd"/>
@@ -4703,19 +5037,11 @@
           <w:lang w:val="en-US"/>
         </w:rPr>
       </w:pPr>
-      <w:proofErr w:type="spellStart"/>
-      <w:r>
-        <w:rPr>
-          <w:lang w:val="en-US"/>
-        </w:rPr>
-        <w:t>To</w:t>
-      </w:r>
-      <w:proofErr w:type="spellEnd"/>
-      <w:r>
-        <w:rPr>
-          <w:lang w:val="en-US"/>
-        </w:rPr>
-        <w:t xml:space="preserve"> run specific test: ./</w:t>
+      <w:r>
+        <w:rPr>
+          <w:lang w:val="en-US"/>
+        </w:rPr>
+        <w:t>To run specific test: ./</w:t>
       </w:r>
       <w:proofErr w:type="spellStart"/>
       <w:r>
@@ -4774,7 +5100,6 @@
         <w:rPr>
           <w:rStyle w:val="Heading1Char"/>
         </w:rPr>
-        <w:lastRenderedPageBreak/>
         <w:t>To Open Cypress Headless:</w:t>
       </w:r>
       <w:bookmarkEnd w:id="4"/>
@@ -5766,7 +6091,14 @@
               <w:rPr>
                 <w:lang w:val="en-US"/>
               </w:rPr>
-              <w:t>To check length, class (enabled/disabled), display value, visibility of class, existence of class, checking state of buttons, enable/disable class</w:t>
+              <w:t xml:space="preserve">To check length, class (enabled/disabled), display value, visibility of class, existence of class, checking state of buttons, enable/disable </w:t>
+            </w:r>
+            <w:r>
+              <w:rPr>
+                <w:lang w:val="en-US"/>
+              </w:rPr>
+              <w:lastRenderedPageBreak/>
+              <w:t>class</w:t>
             </w:r>
           </w:p>
         </w:tc>
@@ -5785,6 +6117,7 @@
               <w:rPr>
                 <w:lang w:val="en-US"/>
               </w:rPr>
+              <w:lastRenderedPageBreak/>
               <w:t>cy.get</w:t>
             </w:r>
             <w:proofErr w:type="spellEnd"/>
@@ -6211,6 +6544,7 @@
               <w:rPr>
                 <w:lang w:val="en-US"/>
               </w:rPr>
+              <w:lastRenderedPageBreak/>
               <w:t xml:space="preserve">  .should('</w:t>
             </w:r>
             <w:proofErr w:type="spellStart"/>
@@ -6289,7 +6623,6 @@
               <w:rPr>
                 <w:lang w:val="en-US"/>
               </w:rPr>
-              <w:lastRenderedPageBreak/>
               <w:t>.should(“</w:t>
             </w:r>
             <w:proofErr w:type="spellStart"/>
@@ -7870,7 +8203,14 @@
               <w:rPr>
                 <w:lang w:val="en-US"/>
               </w:rPr>
-              <w:t>Alias act as variable, that can be use inside a test to get properties</w:t>
+              <w:t xml:space="preserve">Alias act as variable, that can be use </w:t>
+            </w:r>
+            <w:r>
+              <w:rPr>
+                <w:lang w:val="en-US"/>
+              </w:rPr>
+              <w:lastRenderedPageBreak/>
+              <w:t>inside a test to get properties</w:t>
             </w:r>
           </w:p>
         </w:tc>
@@ -7903,7 +8243,15 @@
                   <w:rStyle w:val="Hyperlink"/>
                   <w:lang w:val="en-US"/>
                 </w:rPr>
-                <w:t>https://docs.cypress.io/guides/core-concepts/variables-and-aliases#Aliases</w:t>
+                <w:t>https://docs.cypress.io/guides/core-concepts/variables-</w:t>
+              </w:r>
+              <w:r>
+                <w:rPr>
+                  <w:rStyle w:val="Hyperlink"/>
+                  <w:lang w:val="en-US"/>
+                </w:rPr>
+                <w:lastRenderedPageBreak/>
+                <w:t>and-aliases#Aliases</w:t>
               </w:r>
             </w:hyperlink>
             <w:r>
@@ -7930,6 +8278,7 @@
               <w:rPr>
                 <w:lang w:val="en-US"/>
               </w:rPr>
+              <w:lastRenderedPageBreak/>
               <w:t>origin</w:t>
             </w:r>
           </w:p>
@@ -7995,7 +8344,6 @@
               <w:rPr>
                 <w:lang w:val="en-US"/>
               </w:rPr>
-              <w:lastRenderedPageBreak/>
               <w:t xml:space="preserve">            </w:t>
             </w:r>
             <w:proofErr w:type="spellStart"/>
@@ -8573,6 +8921,18 @@
                 <w:lang w:val="en-US"/>
               </w:rPr>
             </w:pPr>
+            <w:r>
+              <w:rPr>
+                <w:lang w:val="en-US"/>
+              </w:rPr>
+              <w:t xml:space="preserve">To track </w:t>
+            </w:r>
+            <w:r>
+              <w:rPr>
+                <w:lang w:val="en-US"/>
+              </w:rPr>
+              <w:t>Frames that open inside a page</w:t>
+            </w:r>
           </w:p>
         </w:tc>
         <w:tc>
@@ -8662,7 +9022,19 @@
                 <w:rPr>
                   <w:rStyle w:val="Hyperlink"/>
                 </w:rPr>
-                <w:t>https://docs.cypress.io/guides/guides/web-security#Cross-origin-iframes</w:t>
+                <w:t>https://docs.cypress.io/gu</w:t>
+              </w:r>
+              <w:r>
+                <w:rPr>
+                  <w:rStyle w:val="Hyperlink"/>
+                </w:rPr>
+                <w:t>i</w:t>
+              </w:r>
+              <w:r>
+                <w:rPr>
+                  <w:rStyle w:val="Hyperlink"/>
+                </w:rPr>
+                <w:t>des/guides/web-security#Cross-origin-iframes</w:t>
               </w:r>
             </w:hyperlink>
             <w:r>
@@ -8758,7 +9130,11 @@
             </w:r>
             <w:proofErr w:type="spellEnd"/>
             <w:r>
-              <w:t>("input[type='checkbox']").check(["option-1", "option-2", "option-3", "option-4"]).should('</w:t>
+              <w:t>("input[type='checkbox']").check(["op</w:t>
+            </w:r>
+            <w:r>
+              <w:lastRenderedPageBreak/>
+              <w:t>tion-1", "option-2", "option-3", "option-4"]).should('</w:t>
             </w:r>
             <w:proofErr w:type="spellStart"/>
             <w:r>
@@ -8809,7 +9185,6 @@
               <w:rPr>
                 <w:lang w:val="en-US"/>
               </w:rPr>
-              <w:lastRenderedPageBreak/>
               <w:t>Dropdown lists</w:t>
             </w:r>
           </w:p>
@@ -9728,7 +10103,14 @@
               <w:rPr>
                 <w:lang w:val="en-US"/>
               </w:rPr>
-              <w:t xml:space="preserve"> /Custom Commands</w:t>
+              <w:t xml:space="preserve"> </w:t>
+            </w:r>
+            <w:r>
+              <w:rPr>
+                <w:lang w:val="en-US"/>
+              </w:rPr>
+              <w:lastRenderedPageBreak/>
+              <w:t>/Custom Commands</w:t>
             </w:r>
           </w:p>
         </w:tc>
@@ -9746,7 +10128,15 @@
               <w:rPr>
                 <w:lang w:val="en-US"/>
               </w:rPr>
-              <w:t>Make changes in commands.js file</w:t>
+              <w:lastRenderedPageBreak/>
+              <w:t xml:space="preserve">Make changes </w:t>
+            </w:r>
+            <w:r>
+              <w:rPr>
+                <w:lang w:val="en-US"/>
+              </w:rPr>
+              <w:lastRenderedPageBreak/>
+              <w:t>in commands.js file</w:t>
             </w:r>
           </w:p>
         </w:tc>
@@ -9760,6 +10150,7 @@
             </w:pPr>
             <w:proofErr w:type="spellStart"/>
             <w:r>
+              <w:lastRenderedPageBreak/>
               <w:t>Cypress.Commands.add</w:t>
             </w:r>
             <w:proofErr w:type="spellEnd"/>
@@ -9772,7 +10163,11 @@
             </w:r>
             <w:proofErr w:type="spellEnd"/>
             <w:r>
-              <w:t>", (</w:t>
+              <w:t xml:space="preserve">", </w:t>
+            </w:r>
+            <w:r>
+              <w:lastRenderedPageBreak/>
+              <w:t>(</w:t>
             </w:r>
             <w:proofErr w:type="spellStart"/>
             <w:r>
@@ -9828,7 +10223,6 @@
               <w:spacing w:line="276" w:lineRule="auto"/>
             </w:pPr>
             <w:r>
-              <w:lastRenderedPageBreak/>
               <w:t xml:space="preserve">    if ($</w:t>
             </w:r>
             <w:proofErr w:type="spellStart"/>
@@ -9955,7 +10349,14 @@
                 <w:rPr>
                   <w:rStyle w:val="Hyperlink"/>
                 </w:rPr>
-                <w:t>https://docs.cypress.io/api/cypress-api/custom-commands#Syntax</w:t>
+                <w:t>https://docs.cypress</w:t>
+              </w:r>
+              <w:r>
+                <w:rPr>
+                  <w:rStyle w:val="Hyperlink"/>
+                </w:rPr>
+                <w:lastRenderedPageBreak/>
+                <w:t>.io/api/cypress-api/custom-commands#Syntax</w:t>
               </w:r>
             </w:hyperlink>
             <w:r>
@@ -9979,6 +10380,7 @@
               <w:rPr>
                 <w:lang w:val="en-US"/>
               </w:rPr>
+              <w:lastRenderedPageBreak/>
               <w:t>Changing settings</w:t>
             </w:r>
           </w:p>
@@ -10100,6 +10502,925 @@
               <w:t>-reporter</w:t>
             </w:r>
           </w:p>
+          <w:p>
+            <w:pPr>
+              <w:shd w:val="clear" w:color="auto" w:fill="2D2A2E"/>
+              <w:spacing w:after="160" w:line="285" w:lineRule="atLeast"/>
+              <w:rPr>
+                <w:rFonts w:ascii="Consolas" w:eastAsia="Times New Roman" w:hAnsi="Consolas" w:cs="Times New Roman"/>
+                <w:color w:val="FCFCFA"/>
+                <w:kern w:val="0"/>
+                <w:sz w:val="21"/>
+                <w:szCs w:val="21"/>
+                <w:lang w:val="en-US" w:eastAsia="en-DE"/>
+                <w14:ligatures w14:val="none"/>
+              </w:rPr>
+            </w:pPr>
+            <w:r>
+              <w:rPr>
+                <w:lang w:val="en-US"/>
+              </w:rPr>
+              <w:t xml:space="preserve">Add </w:t>
+            </w:r>
+            <w:r>
+              <w:rPr>
+                <w:rFonts w:ascii="Consolas" w:eastAsia="Times New Roman" w:hAnsi="Consolas" w:cs="Times New Roman"/>
+                <w:color w:val="FCFCFA"/>
+                <w:kern w:val="0"/>
+                <w:sz w:val="21"/>
+                <w:szCs w:val="21"/>
+                <w:lang w:val="en-US" w:eastAsia="en-DE"/>
+                <w14:ligatures w14:val="none"/>
+              </w:rPr>
+              <w:t>: (in cypress.config.js)</w:t>
+            </w:r>
+          </w:p>
+          <w:p>
+            <w:pPr>
+              <w:shd w:val="clear" w:color="auto" w:fill="2D2A2E"/>
+              <w:spacing w:line="285" w:lineRule="atLeast"/>
+              <w:rPr>
+                <w:rFonts w:ascii="Consolas" w:eastAsia="Times New Roman" w:hAnsi="Consolas" w:cs="Times New Roman"/>
+                <w:color w:val="FCFCFA"/>
+                <w:kern w:val="0"/>
+                <w:sz w:val="21"/>
+                <w:szCs w:val="21"/>
+                <w:lang w:val="en-DE" w:eastAsia="en-DE"/>
+                <w14:ligatures w14:val="none"/>
+              </w:rPr>
+            </w:pPr>
+            <w:r>
+              <w:rPr>
+                <w:rFonts w:ascii="Consolas" w:eastAsia="Times New Roman" w:hAnsi="Consolas" w:cs="Times New Roman"/>
+                <w:color w:val="FCFCFA"/>
+                <w:kern w:val="0"/>
+                <w:sz w:val="21"/>
+                <w:szCs w:val="21"/>
+                <w:lang w:val="en-DE" w:eastAsia="en-DE"/>
+                <w14:ligatures w14:val="none"/>
+              </w:rPr>
+              <w:t>reporter</w:t>
+            </w:r>
+            <w:r>
+              <w:rPr>
+                <w:rFonts w:ascii="Consolas" w:eastAsia="Times New Roman" w:hAnsi="Consolas" w:cs="Times New Roman"/>
+                <w:color w:val="939293"/>
+                <w:kern w:val="0"/>
+                <w:sz w:val="21"/>
+                <w:szCs w:val="21"/>
+                <w:lang w:val="en-DE" w:eastAsia="en-DE"/>
+                <w14:ligatures w14:val="none"/>
+              </w:rPr>
+              <w:t>:</w:t>
+            </w:r>
+            <w:r>
+              <w:rPr>
+                <w:rFonts w:ascii="Consolas" w:eastAsia="Times New Roman" w:hAnsi="Consolas" w:cs="Times New Roman"/>
+                <w:color w:val="FCFCFA"/>
+                <w:kern w:val="0"/>
+                <w:sz w:val="21"/>
+                <w:szCs w:val="21"/>
+                <w:lang w:val="en-DE" w:eastAsia="en-DE"/>
+                <w14:ligatures w14:val="none"/>
+              </w:rPr>
+              <w:t xml:space="preserve"> </w:t>
+            </w:r>
+            <w:r>
+              <w:rPr>
+                <w:rFonts w:ascii="Consolas" w:eastAsia="Times New Roman" w:hAnsi="Consolas" w:cs="Times New Roman"/>
+                <w:color w:val="939293"/>
+                <w:kern w:val="0"/>
+                <w:sz w:val="21"/>
+                <w:szCs w:val="21"/>
+                <w:lang w:val="en-DE" w:eastAsia="en-DE"/>
+                <w14:ligatures w14:val="none"/>
+              </w:rPr>
+              <w:t>"</w:t>
+            </w:r>
+            <w:r>
+              <w:rPr>
+                <w:rFonts w:ascii="Consolas" w:eastAsia="Times New Roman" w:hAnsi="Consolas" w:cs="Times New Roman"/>
+                <w:color w:val="FFD866"/>
+                <w:kern w:val="0"/>
+                <w:sz w:val="21"/>
+                <w:szCs w:val="21"/>
+                <w:lang w:val="en-DE" w:eastAsia="en-DE"/>
+                <w14:ligatures w14:val="none"/>
+              </w:rPr>
+              <w:t>cypress-multi-reporters</w:t>
+            </w:r>
+            <w:r>
+              <w:rPr>
+                <w:rFonts w:ascii="Consolas" w:eastAsia="Times New Roman" w:hAnsi="Consolas" w:cs="Times New Roman"/>
+                <w:color w:val="939293"/>
+                <w:kern w:val="0"/>
+                <w:sz w:val="21"/>
+                <w:szCs w:val="21"/>
+                <w:lang w:val="en-DE" w:eastAsia="en-DE"/>
+                <w14:ligatures w14:val="none"/>
+              </w:rPr>
+              <w:t>",</w:t>
+            </w:r>
+          </w:p>
+          <w:p>
+            <w:pPr>
+              <w:shd w:val="clear" w:color="auto" w:fill="2D2A2E"/>
+              <w:spacing w:line="285" w:lineRule="atLeast"/>
+              <w:rPr>
+                <w:rFonts w:ascii="Consolas" w:eastAsia="Times New Roman" w:hAnsi="Consolas" w:cs="Times New Roman"/>
+                <w:color w:val="FCFCFA"/>
+                <w:kern w:val="0"/>
+                <w:sz w:val="21"/>
+                <w:szCs w:val="21"/>
+                <w:lang w:val="en-DE" w:eastAsia="en-DE"/>
+                <w14:ligatures w14:val="none"/>
+              </w:rPr>
+            </w:pPr>
+            <w:r>
+              <w:rPr>
+                <w:rFonts w:ascii="Consolas" w:eastAsia="Times New Roman" w:hAnsi="Consolas" w:cs="Times New Roman"/>
+                <w:color w:val="FCFCFA"/>
+                <w:kern w:val="0"/>
+                <w:sz w:val="21"/>
+                <w:szCs w:val="21"/>
+                <w:lang w:val="en-DE" w:eastAsia="en-DE"/>
+                <w14:ligatures w14:val="none"/>
+              </w:rPr>
+              <w:t xml:space="preserve">    </w:t>
+            </w:r>
+            <w:proofErr w:type="spellStart"/>
+            <w:r>
+              <w:rPr>
+                <w:rFonts w:ascii="Consolas" w:eastAsia="Times New Roman" w:hAnsi="Consolas" w:cs="Times New Roman"/>
+                <w:color w:val="FCFCFA"/>
+                <w:kern w:val="0"/>
+                <w:sz w:val="21"/>
+                <w:szCs w:val="21"/>
+                <w:lang w:val="en-DE" w:eastAsia="en-DE"/>
+                <w14:ligatures w14:val="none"/>
+              </w:rPr>
+              <w:t>reporterOptions</w:t>
+            </w:r>
+            <w:proofErr w:type="spellEnd"/>
+            <w:r>
+              <w:rPr>
+                <w:rFonts w:ascii="Consolas" w:eastAsia="Times New Roman" w:hAnsi="Consolas" w:cs="Times New Roman"/>
+                <w:color w:val="939293"/>
+                <w:kern w:val="0"/>
+                <w:sz w:val="21"/>
+                <w:szCs w:val="21"/>
+                <w:lang w:val="en-DE" w:eastAsia="en-DE"/>
+                <w14:ligatures w14:val="none"/>
+              </w:rPr>
+              <w:t>:</w:t>
+            </w:r>
+            <w:r>
+              <w:rPr>
+                <w:rFonts w:ascii="Consolas" w:eastAsia="Times New Roman" w:hAnsi="Consolas" w:cs="Times New Roman"/>
+                <w:color w:val="FCFCFA"/>
+                <w:kern w:val="0"/>
+                <w:sz w:val="21"/>
+                <w:szCs w:val="21"/>
+                <w:lang w:val="en-DE" w:eastAsia="en-DE"/>
+                <w14:ligatures w14:val="none"/>
+              </w:rPr>
+              <w:t xml:space="preserve"> </w:t>
+            </w:r>
+            <w:r>
+              <w:rPr>
+                <w:rFonts w:ascii="Consolas" w:eastAsia="Times New Roman" w:hAnsi="Consolas" w:cs="Times New Roman"/>
+                <w:color w:val="939293"/>
+                <w:kern w:val="0"/>
+                <w:sz w:val="21"/>
+                <w:szCs w:val="21"/>
+                <w:lang w:val="en-DE" w:eastAsia="en-DE"/>
+                <w14:ligatures w14:val="none"/>
+              </w:rPr>
+              <w:t>{</w:t>
+            </w:r>
+          </w:p>
+          <w:p>
+            <w:pPr>
+              <w:shd w:val="clear" w:color="auto" w:fill="2D2A2E"/>
+              <w:spacing w:line="285" w:lineRule="atLeast"/>
+              <w:rPr>
+                <w:rFonts w:ascii="Consolas" w:eastAsia="Times New Roman" w:hAnsi="Consolas" w:cs="Times New Roman"/>
+                <w:color w:val="FCFCFA"/>
+                <w:kern w:val="0"/>
+                <w:sz w:val="21"/>
+                <w:szCs w:val="21"/>
+                <w:lang w:val="en-DE" w:eastAsia="en-DE"/>
+                <w14:ligatures w14:val="none"/>
+              </w:rPr>
+            </w:pPr>
+            <w:r>
+              <w:rPr>
+                <w:rFonts w:ascii="Consolas" w:eastAsia="Times New Roman" w:hAnsi="Consolas" w:cs="Times New Roman"/>
+                <w:color w:val="FCFCFA"/>
+                <w:kern w:val="0"/>
+                <w:sz w:val="21"/>
+                <w:szCs w:val="21"/>
+                <w:lang w:val="en-DE" w:eastAsia="en-DE"/>
+                <w14:ligatures w14:val="none"/>
+              </w:rPr>
+              <w:t xml:space="preserve">      </w:t>
+            </w:r>
+            <w:proofErr w:type="spellStart"/>
+            <w:r>
+              <w:rPr>
+                <w:rFonts w:ascii="Consolas" w:eastAsia="Times New Roman" w:hAnsi="Consolas" w:cs="Times New Roman"/>
+                <w:color w:val="FCFCFA"/>
+                <w:kern w:val="0"/>
+                <w:sz w:val="21"/>
+                <w:szCs w:val="21"/>
+                <w:lang w:val="en-DE" w:eastAsia="en-DE"/>
+                <w14:ligatures w14:val="none"/>
+              </w:rPr>
+              <w:t>configFile</w:t>
+            </w:r>
+            <w:proofErr w:type="spellEnd"/>
+            <w:r>
+              <w:rPr>
+                <w:rFonts w:ascii="Consolas" w:eastAsia="Times New Roman" w:hAnsi="Consolas" w:cs="Times New Roman"/>
+                <w:color w:val="939293"/>
+                <w:kern w:val="0"/>
+                <w:sz w:val="21"/>
+                <w:szCs w:val="21"/>
+                <w:lang w:val="en-DE" w:eastAsia="en-DE"/>
+                <w14:ligatures w14:val="none"/>
+              </w:rPr>
+              <w:t>:</w:t>
+            </w:r>
+            <w:r>
+              <w:rPr>
+                <w:rFonts w:ascii="Consolas" w:eastAsia="Times New Roman" w:hAnsi="Consolas" w:cs="Times New Roman"/>
+                <w:color w:val="FCFCFA"/>
+                <w:kern w:val="0"/>
+                <w:sz w:val="21"/>
+                <w:szCs w:val="21"/>
+                <w:lang w:val="en-DE" w:eastAsia="en-DE"/>
+                <w14:ligatures w14:val="none"/>
+              </w:rPr>
+              <w:t xml:space="preserve"> </w:t>
+            </w:r>
+            <w:r>
+              <w:rPr>
+                <w:rFonts w:ascii="Consolas" w:eastAsia="Times New Roman" w:hAnsi="Consolas" w:cs="Times New Roman"/>
+                <w:color w:val="939293"/>
+                <w:kern w:val="0"/>
+                <w:sz w:val="21"/>
+                <w:szCs w:val="21"/>
+                <w:lang w:val="en-DE" w:eastAsia="en-DE"/>
+                <w14:ligatures w14:val="none"/>
+              </w:rPr>
+              <w:t>"</w:t>
+            </w:r>
+            <w:r>
+              <w:rPr>
+                <w:rFonts w:ascii="Consolas" w:eastAsia="Times New Roman" w:hAnsi="Consolas" w:cs="Times New Roman"/>
+                <w:color w:val="FFD866"/>
+                <w:kern w:val="0"/>
+                <w:sz w:val="21"/>
+                <w:szCs w:val="21"/>
+                <w:lang w:val="en-DE" w:eastAsia="en-DE"/>
+                <w14:ligatures w14:val="none"/>
+              </w:rPr>
+              <w:t>reporter-</w:t>
+            </w:r>
+            <w:proofErr w:type="spellStart"/>
+            <w:r>
+              <w:rPr>
+                <w:rFonts w:ascii="Consolas" w:eastAsia="Times New Roman" w:hAnsi="Consolas" w:cs="Times New Roman"/>
+                <w:color w:val="FFD866"/>
+                <w:kern w:val="0"/>
+                <w:sz w:val="21"/>
+                <w:szCs w:val="21"/>
+                <w:lang w:val="en-DE" w:eastAsia="en-DE"/>
+                <w14:ligatures w14:val="none"/>
+              </w:rPr>
+              <w:t>config.json</w:t>
+            </w:r>
+            <w:proofErr w:type="spellEnd"/>
+            <w:r>
+              <w:rPr>
+                <w:rFonts w:ascii="Consolas" w:eastAsia="Times New Roman" w:hAnsi="Consolas" w:cs="Times New Roman"/>
+                <w:color w:val="939293"/>
+                <w:kern w:val="0"/>
+                <w:sz w:val="21"/>
+                <w:szCs w:val="21"/>
+                <w:lang w:val="en-DE" w:eastAsia="en-DE"/>
+                <w14:ligatures w14:val="none"/>
+              </w:rPr>
+              <w:t>",</w:t>
+            </w:r>
+          </w:p>
+          <w:p>
+            <w:pPr>
+              <w:shd w:val="clear" w:color="auto" w:fill="2D2A2E"/>
+              <w:spacing w:line="285" w:lineRule="atLeast"/>
+              <w:rPr>
+                <w:rFonts w:ascii="Consolas" w:eastAsia="Times New Roman" w:hAnsi="Consolas" w:cs="Times New Roman"/>
+                <w:color w:val="FCFCFA"/>
+                <w:kern w:val="0"/>
+                <w:sz w:val="21"/>
+                <w:szCs w:val="21"/>
+                <w:lang w:val="en-DE" w:eastAsia="en-DE"/>
+                <w14:ligatures w14:val="none"/>
+              </w:rPr>
+            </w:pPr>
+            <w:r>
+              <w:rPr>
+                <w:rFonts w:ascii="Consolas" w:eastAsia="Times New Roman" w:hAnsi="Consolas" w:cs="Times New Roman"/>
+                <w:color w:val="FCFCFA"/>
+                <w:kern w:val="0"/>
+                <w:sz w:val="21"/>
+                <w:szCs w:val="21"/>
+                <w:lang w:val="en-DE" w:eastAsia="en-DE"/>
+                <w14:ligatures w14:val="none"/>
+              </w:rPr>
+              <w:t xml:space="preserve">    </w:t>
+            </w:r>
+            <w:r>
+              <w:rPr>
+                <w:rFonts w:ascii="Consolas" w:eastAsia="Times New Roman" w:hAnsi="Consolas" w:cs="Times New Roman"/>
+                <w:color w:val="939293"/>
+                <w:kern w:val="0"/>
+                <w:sz w:val="21"/>
+                <w:szCs w:val="21"/>
+                <w:lang w:val="en-DE" w:eastAsia="en-DE"/>
+                <w14:ligatures w14:val="none"/>
+              </w:rPr>
+              <w:t>},</w:t>
+            </w:r>
+          </w:p>
+          <w:p>
+            <w:pPr>
+              <w:spacing w:line="276" w:lineRule="auto"/>
+              <w:rPr>
+                <w:lang w:val="en-US"/>
+              </w:rPr>
+            </w:pPr>
+          </w:p>
+          <w:p>
+            <w:pPr>
+              <w:shd w:val="clear" w:color="auto" w:fill="2D2A2E"/>
+              <w:spacing w:line="285" w:lineRule="atLeast"/>
+              <w:rPr>
+                <w:rFonts w:ascii="Consolas" w:eastAsia="Times New Roman" w:hAnsi="Consolas" w:cs="Times New Roman"/>
+                <w:color w:val="FCFCFA"/>
+                <w:kern w:val="0"/>
+                <w:sz w:val="21"/>
+                <w:szCs w:val="21"/>
+                <w:lang w:val="en-DE" w:eastAsia="en-DE"/>
+                <w14:ligatures w14:val="none"/>
+              </w:rPr>
+            </w:pPr>
+            <w:r>
+              <w:rPr>
+                <w:lang w:val="en-US"/>
+              </w:rPr>
+              <w:t xml:space="preserve">Add new file </w:t>
+            </w:r>
+            <w:r>
+              <w:rPr>
+                <w:rFonts w:ascii="Consolas" w:eastAsia="Times New Roman" w:hAnsi="Consolas" w:cs="Times New Roman"/>
+                <w:color w:val="FFD866"/>
+                <w:kern w:val="0"/>
+                <w:sz w:val="21"/>
+                <w:szCs w:val="21"/>
+                <w:lang w:val="en-DE" w:eastAsia="en-DE"/>
+                <w14:ligatures w14:val="none"/>
+              </w:rPr>
+              <w:t>reporter-</w:t>
+            </w:r>
+            <w:proofErr w:type="spellStart"/>
+            <w:r>
+              <w:rPr>
+                <w:rFonts w:ascii="Consolas" w:eastAsia="Times New Roman" w:hAnsi="Consolas" w:cs="Times New Roman"/>
+                <w:color w:val="FFD866"/>
+                <w:kern w:val="0"/>
+                <w:sz w:val="21"/>
+                <w:szCs w:val="21"/>
+                <w:lang w:val="en-DE" w:eastAsia="en-DE"/>
+                <w14:ligatures w14:val="none"/>
+              </w:rPr>
+              <w:t>config.json</w:t>
+            </w:r>
+            <w:proofErr w:type="spellEnd"/>
+            <w:r>
+              <w:rPr>
+                <w:rFonts w:ascii="Consolas" w:eastAsia="Times New Roman" w:hAnsi="Consolas" w:cs="Times New Roman"/>
+                <w:color w:val="939293"/>
+                <w:kern w:val="0"/>
+                <w:sz w:val="21"/>
+                <w:szCs w:val="21"/>
+                <w:lang w:val="en-DE" w:eastAsia="en-DE"/>
+                <w14:ligatures w14:val="none"/>
+              </w:rPr>
+              <w:t>",</w:t>
+            </w:r>
+          </w:p>
+          <w:p>
+            <w:pPr>
+              <w:shd w:val="clear" w:color="auto" w:fill="2D2A2E"/>
+              <w:spacing w:line="285" w:lineRule="atLeast"/>
+              <w:rPr>
+                <w:rFonts w:ascii="Consolas" w:eastAsia="Times New Roman" w:hAnsi="Consolas" w:cs="Times New Roman"/>
+                <w:color w:val="FCFCFA"/>
+                <w:kern w:val="0"/>
+                <w:sz w:val="21"/>
+                <w:szCs w:val="21"/>
+                <w:lang w:val="en-DE" w:eastAsia="en-DE"/>
+                <w14:ligatures w14:val="none"/>
+              </w:rPr>
+            </w:pPr>
+            <w:r>
+              <w:rPr>
+                <w:rFonts w:ascii="Consolas" w:eastAsia="Times New Roman" w:hAnsi="Consolas" w:cs="Times New Roman"/>
+                <w:color w:val="FCFCFA"/>
+                <w:kern w:val="0"/>
+                <w:sz w:val="21"/>
+                <w:szCs w:val="21"/>
+                <w:lang w:val="en-DE" w:eastAsia="en-DE"/>
+                <w14:ligatures w14:val="none"/>
+              </w:rPr>
+              <w:t xml:space="preserve">    </w:t>
+            </w:r>
+            <w:r>
+              <w:rPr>
+                <w:rFonts w:ascii="Consolas" w:eastAsia="Times New Roman" w:hAnsi="Consolas" w:cs="Times New Roman"/>
+                <w:color w:val="939293"/>
+                <w:kern w:val="0"/>
+                <w:sz w:val="21"/>
+                <w:szCs w:val="21"/>
+                <w:lang w:val="en-DE" w:eastAsia="en-DE"/>
+                <w14:ligatures w14:val="none"/>
+              </w:rPr>
+              <w:t>},</w:t>
+            </w:r>
+          </w:p>
+          <w:p>
+            <w:pPr>
+              <w:spacing w:line="276" w:lineRule="auto"/>
+              <w:rPr>
+                <w:lang w:val="en-US"/>
+              </w:rPr>
+            </w:pPr>
+          </w:p>
+          <w:p>
+            <w:pPr>
+              <w:shd w:val="clear" w:color="auto" w:fill="2D2A2E"/>
+              <w:spacing w:line="285" w:lineRule="atLeast"/>
+              <w:rPr>
+                <w:rFonts w:ascii="Consolas" w:eastAsia="Times New Roman" w:hAnsi="Consolas" w:cs="Times New Roman"/>
+                <w:color w:val="FCFCFA"/>
+                <w:kern w:val="0"/>
+                <w:sz w:val="21"/>
+                <w:szCs w:val="21"/>
+                <w:lang w:val="en-DE" w:eastAsia="en-DE"/>
+                <w14:ligatures w14:val="none"/>
+              </w:rPr>
+            </w:pPr>
+            <w:r>
+              <w:rPr>
+                <w:lang w:val="en-US"/>
+              </w:rPr>
+              <w:t>Then add in this file:</w:t>
+            </w:r>
+            <w:r>
+              <w:rPr>
+                <w:lang w:val="en-US"/>
+              </w:rPr>
+              <w:br/>
+            </w:r>
+            <w:r>
+              <w:rPr>
+                <w:rFonts w:ascii="Consolas" w:eastAsia="Times New Roman" w:hAnsi="Consolas" w:cs="Times New Roman"/>
+                <w:color w:val="939293"/>
+                <w:kern w:val="0"/>
+                <w:sz w:val="21"/>
+                <w:szCs w:val="21"/>
+                <w:lang w:val="en-DE" w:eastAsia="en-DE"/>
+                <w14:ligatures w14:val="none"/>
+              </w:rPr>
+              <w:t>{</w:t>
+            </w:r>
+          </w:p>
+          <w:p>
+            <w:pPr>
+              <w:shd w:val="clear" w:color="auto" w:fill="2D2A2E"/>
+              <w:spacing w:line="285" w:lineRule="atLeast"/>
+              <w:rPr>
+                <w:rFonts w:ascii="Consolas" w:eastAsia="Times New Roman" w:hAnsi="Consolas" w:cs="Times New Roman"/>
+                <w:color w:val="FCFCFA"/>
+                <w:kern w:val="0"/>
+                <w:sz w:val="21"/>
+                <w:szCs w:val="21"/>
+                <w:lang w:val="en-DE" w:eastAsia="en-DE"/>
+                <w14:ligatures w14:val="none"/>
+              </w:rPr>
+            </w:pPr>
+            <w:r>
+              <w:rPr>
+                <w:rFonts w:ascii="Consolas" w:eastAsia="Times New Roman" w:hAnsi="Consolas" w:cs="Times New Roman"/>
+                <w:color w:val="FCFCFA"/>
+                <w:kern w:val="0"/>
+                <w:sz w:val="21"/>
+                <w:szCs w:val="21"/>
+                <w:lang w:val="en-DE" w:eastAsia="en-DE"/>
+                <w14:ligatures w14:val="none"/>
+              </w:rPr>
+              <w:t xml:space="preserve">    </w:t>
+            </w:r>
+            <w:r>
+              <w:rPr>
+                <w:rFonts w:ascii="Consolas" w:eastAsia="Times New Roman" w:hAnsi="Consolas" w:cs="Times New Roman"/>
+                <w:color w:val="939293"/>
+                <w:kern w:val="0"/>
+                <w:sz w:val="21"/>
+                <w:szCs w:val="21"/>
+                <w:lang w:val="en-DE" w:eastAsia="en-DE"/>
+                <w14:ligatures w14:val="none"/>
+              </w:rPr>
+              <w:t>"</w:t>
+            </w:r>
+            <w:proofErr w:type="spellStart"/>
+            <w:r>
+              <w:rPr>
+                <w:rFonts w:ascii="Consolas" w:eastAsia="Times New Roman" w:hAnsi="Consolas" w:cs="Times New Roman"/>
+                <w:color w:val="FCFCFA"/>
+                <w:kern w:val="0"/>
+                <w:sz w:val="21"/>
+                <w:szCs w:val="21"/>
+                <w:lang w:val="en-DE" w:eastAsia="en-DE"/>
+                <w14:ligatures w14:val="none"/>
+              </w:rPr>
+              <w:t>reporterEnabled</w:t>
+            </w:r>
+            <w:proofErr w:type="spellEnd"/>
+            <w:r>
+              <w:rPr>
+                <w:rFonts w:ascii="Consolas" w:eastAsia="Times New Roman" w:hAnsi="Consolas" w:cs="Times New Roman"/>
+                <w:color w:val="939293"/>
+                <w:kern w:val="0"/>
+                <w:sz w:val="21"/>
+                <w:szCs w:val="21"/>
+                <w:lang w:val="en-DE" w:eastAsia="en-DE"/>
+                <w14:ligatures w14:val="none"/>
+              </w:rPr>
+              <w:t>":</w:t>
+            </w:r>
+            <w:r>
+              <w:rPr>
+                <w:rFonts w:ascii="Consolas" w:eastAsia="Times New Roman" w:hAnsi="Consolas" w:cs="Times New Roman"/>
+                <w:color w:val="FCFCFA"/>
+                <w:kern w:val="0"/>
+                <w:sz w:val="21"/>
+                <w:szCs w:val="21"/>
+                <w:lang w:val="en-DE" w:eastAsia="en-DE"/>
+                <w14:ligatures w14:val="none"/>
+              </w:rPr>
+              <w:t xml:space="preserve"> </w:t>
+            </w:r>
+            <w:r>
+              <w:rPr>
+                <w:rFonts w:ascii="Consolas" w:eastAsia="Times New Roman" w:hAnsi="Consolas" w:cs="Times New Roman"/>
+                <w:color w:val="939293"/>
+                <w:kern w:val="0"/>
+                <w:sz w:val="21"/>
+                <w:szCs w:val="21"/>
+                <w:lang w:val="en-DE" w:eastAsia="en-DE"/>
+                <w14:ligatures w14:val="none"/>
+              </w:rPr>
+              <w:t>"</w:t>
+            </w:r>
+            <w:r>
+              <w:rPr>
+                <w:rFonts w:ascii="Consolas" w:eastAsia="Times New Roman" w:hAnsi="Consolas" w:cs="Times New Roman"/>
+                <w:color w:val="FFD866"/>
+                <w:kern w:val="0"/>
+                <w:sz w:val="21"/>
+                <w:szCs w:val="21"/>
+                <w:lang w:val="en-DE" w:eastAsia="en-DE"/>
+                <w14:ligatures w14:val="none"/>
+              </w:rPr>
+              <w:t>spec, mocha-</w:t>
+            </w:r>
+            <w:proofErr w:type="spellStart"/>
+            <w:r>
+              <w:rPr>
+                <w:rFonts w:ascii="Consolas" w:eastAsia="Times New Roman" w:hAnsi="Consolas" w:cs="Times New Roman"/>
+                <w:color w:val="FFD866"/>
+                <w:kern w:val="0"/>
+                <w:sz w:val="21"/>
+                <w:szCs w:val="21"/>
+                <w:lang w:val="en-DE" w:eastAsia="en-DE"/>
+                <w14:ligatures w14:val="none"/>
+              </w:rPr>
+              <w:t>junit</w:t>
+            </w:r>
+            <w:proofErr w:type="spellEnd"/>
+            <w:r>
+              <w:rPr>
+                <w:rFonts w:ascii="Consolas" w:eastAsia="Times New Roman" w:hAnsi="Consolas" w:cs="Times New Roman"/>
+                <w:color w:val="FFD866"/>
+                <w:kern w:val="0"/>
+                <w:sz w:val="21"/>
+                <w:szCs w:val="21"/>
+                <w:lang w:val="en-DE" w:eastAsia="en-DE"/>
+                <w14:ligatures w14:val="none"/>
+              </w:rPr>
+              <w:t>-reporter</w:t>
+            </w:r>
+            <w:r>
+              <w:rPr>
+                <w:rFonts w:ascii="Consolas" w:eastAsia="Times New Roman" w:hAnsi="Consolas" w:cs="Times New Roman"/>
+                <w:color w:val="939293"/>
+                <w:kern w:val="0"/>
+                <w:sz w:val="21"/>
+                <w:szCs w:val="21"/>
+                <w:lang w:val="en-DE" w:eastAsia="en-DE"/>
+                <w14:ligatures w14:val="none"/>
+              </w:rPr>
+              <w:t>",</w:t>
+            </w:r>
+          </w:p>
+          <w:p>
+            <w:pPr>
+              <w:shd w:val="clear" w:color="auto" w:fill="2D2A2E"/>
+              <w:spacing w:line="285" w:lineRule="atLeast"/>
+              <w:rPr>
+                <w:rFonts w:ascii="Consolas" w:eastAsia="Times New Roman" w:hAnsi="Consolas" w:cs="Times New Roman"/>
+                <w:color w:val="FCFCFA"/>
+                <w:kern w:val="0"/>
+                <w:sz w:val="21"/>
+                <w:szCs w:val="21"/>
+                <w:lang w:val="en-DE" w:eastAsia="en-DE"/>
+                <w14:ligatures w14:val="none"/>
+              </w:rPr>
+            </w:pPr>
+            <w:r>
+              <w:rPr>
+                <w:rFonts w:ascii="Consolas" w:eastAsia="Times New Roman" w:hAnsi="Consolas" w:cs="Times New Roman"/>
+                <w:color w:val="FCFCFA"/>
+                <w:kern w:val="0"/>
+                <w:sz w:val="21"/>
+                <w:szCs w:val="21"/>
+                <w:lang w:val="en-DE" w:eastAsia="en-DE"/>
+                <w14:ligatures w14:val="none"/>
+              </w:rPr>
+              <w:t xml:space="preserve">    </w:t>
+            </w:r>
+            <w:r>
+              <w:rPr>
+                <w:rFonts w:ascii="Consolas" w:eastAsia="Times New Roman" w:hAnsi="Consolas" w:cs="Times New Roman"/>
+                <w:color w:val="939293"/>
+                <w:kern w:val="0"/>
+                <w:sz w:val="21"/>
+                <w:szCs w:val="21"/>
+                <w:lang w:val="en-DE" w:eastAsia="en-DE"/>
+                <w14:ligatures w14:val="none"/>
+              </w:rPr>
+              <w:t>"</w:t>
+            </w:r>
+            <w:proofErr w:type="spellStart"/>
+            <w:r>
+              <w:rPr>
+                <w:rFonts w:ascii="Consolas" w:eastAsia="Times New Roman" w:hAnsi="Consolas" w:cs="Times New Roman"/>
+                <w:color w:val="FCFCFA"/>
+                <w:kern w:val="0"/>
+                <w:sz w:val="21"/>
+                <w:szCs w:val="21"/>
+                <w:lang w:val="en-DE" w:eastAsia="en-DE"/>
+                <w14:ligatures w14:val="none"/>
+              </w:rPr>
+              <w:t>mochaJunitReporterReporterOptions</w:t>
+            </w:r>
+            <w:proofErr w:type="spellEnd"/>
+            <w:r>
+              <w:rPr>
+                <w:rFonts w:ascii="Consolas" w:eastAsia="Times New Roman" w:hAnsi="Consolas" w:cs="Times New Roman"/>
+                <w:color w:val="939293"/>
+                <w:kern w:val="0"/>
+                <w:sz w:val="21"/>
+                <w:szCs w:val="21"/>
+                <w:lang w:val="en-DE" w:eastAsia="en-DE"/>
+                <w14:ligatures w14:val="none"/>
+              </w:rPr>
+              <w:t>":</w:t>
+            </w:r>
+            <w:r>
+              <w:rPr>
+                <w:rFonts w:ascii="Consolas" w:eastAsia="Times New Roman" w:hAnsi="Consolas" w:cs="Times New Roman"/>
+                <w:color w:val="FCFCFA"/>
+                <w:kern w:val="0"/>
+                <w:sz w:val="21"/>
+                <w:szCs w:val="21"/>
+                <w:lang w:val="en-DE" w:eastAsia="en-DE"/>
+                <w14:ligatures w14:val="none"/>
+              </w:rPr>
+              <w:t xml:space="preserve"> </w:t>
+            </w:r>
+            <w:r>
+              <w:rPr>
+                <w:rFonts w:ascii="Consolas" w:eastAsia="Times New Roman" w:hAnsi="Consolas" w:cs="Times New Roman"/>
+                <w:color w:val="939293"/>
+                <w:kern w:val="0"/>
+                <w:sz w:val="21"/>
+                <w:szCs w:val="21"/>
+                <w:lang w:val="en-DE" w:eastAsia="en-DE"/>
+                <w14:ligatures w14:val="none"/>
+              </w:rPr>
+              <w:t>{</w:t>
+            </w:r>
+          </w:p>
+          <w:p>
+            <w:pPr>
+              <w:shd w:val="clear" w:color="auto" w:fill="2D2A2E"/>
+              <w:spacing w:line="285" w:lineRule="atLeast"/>
+              <w:rPr>
+                <w:rFonts w:ascii="Consolas" w:eastAsia="Times New Roman" w:hAnsi="Consolas" w:cs="Times New Roman"/>
+                <w:color w:val="FCFCFA"/>
+                <w:kern w:val="0"/>
+                <w:sz w:val="21"/>
+                <w:szCs w:val="21"/>
+                <w:lang w:val="en-DE" w:eastAsia="en-DE"/>
+                <w14:ligatures w14:val="none"/>
+              </w:rPr>
+            </w:pPr>
+            <w:r>
+              <w:rPr>
+                <w:rFonts w:ascii="Consolas" w:eastAsia="Times New Roman" w:hAnsi="Consolas" w:cs="Times New Roman"/>
+                <w:color w:val="FCFCFA"/>
+                <w:kern w:val="0"/>
+                <w:sz w:val="21"/>
+                <w:szCs w:val="21"/>
+                <w:lang w:val="en-DE" w:eastAsia="en-DE"/>
+                <w14:ligatures w14:val="none"/>
+              </w:rPr>
+              <w:t xml:space="preserve">      </w:t>
+            </w:r>
+            <w:r>
+              <w:rPr>
+                <w:rFonts w:ascii="Consolas" w:eastAsia="Times New Roman" w:hAnsi="Consolas" w:cs="Times New Roman"/>
+                <w:color w:val="939293"/>
+                <w:kern w:val="0"/>
+                <w:sz w:val="21"/>
+                <w:szCs w:val="21"/>
+                <w:lang w:val="en-DE" w:eastAsia="en-DE"/>
+                <w14:ligatures w14:val="none"/>
+              </w:rPr>
+              <w:t>"</w:t>
+            </w:r>
+            <w:proofErr w:type="spellStart"/>
+            <w:r>
+              <w:rPr>
+                <w:rFonts w:ascii="Consolas" w:eastAsia="Times New Roman" w:hAnsi="Consolas" w:cs="Times New Roman"/>
+                <w:color w:val="FCFCFA"/>
+                <w:kern w:val="0"/>
+                <w:sz w:val="21"/>
+                <w:szCs w:val="21"/>
+                <w:lang w:val="en-DE" w:eastAsia="en-DE"/>
+                <w14:ligatures w14:val="none"/>
+              </w:rPr>
+              <w:t>mochaFile</w:t>
+            </w:r>
+            <w:proofErr w:type="spellEnd"/>
+            <w:r>
+              <w:rPr>
+                <w:rFonts w:ascii="Consolas" w:eastAsia="Times New Roman" w:hAnsi="Consolas" w:cs="Times New Roman"/>
+                <w:color w:val="939293"/>
+                <w:kern w:val="0"/>
+                <w:sz w:val="21"/>
+                <w:szCs w:val="21"/>
+                <w:lang w:val="en-DE" w:eastAsia="en-DE"/>
+                <w14:ligatures w14:val="none"/>
+              </w:rPr>
+              <w:t>":</w:t>
+            </w:r>
+            <w:r>
+              <w:rPr>
+                <w:rFonts w:ascii="Consolas" w:eastAsia="Times New Roman" w:hAnsi="Consolas" w:cs="Times New Roman"/>
+                <w:color w:val="FCFCFA"/>
+                <w:kern w:val="0"/>
+                <w:sz w:val="21"/>
+                <w:szCs w:val="21"/>
+                <w:lang w:val="en-DE" w:eastAsia="en-DE"/>
+                <w14:ligatures w14:val="none"/>
+              </w:rPr>
+              <w:t xml:space="preserve"> </w:t>
+            </w:r>
+            <w:r>
+              <w:rPr>
+                <w:rFonts w:ascii="Consolas" w:eastAsia="Times New Roman" w:hAnsi="Consolas" w:cs="Times New Roman"/>
+                <w:color w:val="939293"/>
+                <w:kern w:val="0"/>
+                <w:sz w:val="21"/>
+                <w:szCs w:val="21"/>
+                <w:lang w:val="en-DE" w:eastAsia="en-DE"/>
+                <w14:ligatures w14:val="none"/>
+              </w:rPr>
+              <w:t>"</w:t>
+            </w:r>
+            <w:r>
+              <w:rPr>
+                <w:rFonts w:ascii="Consolas" w:eastAsia="Times New Roman" w:hAnsi="Consolas" w:cs="Times New Roman"/>
+                <w:color w:val="FFD866"/>
+                <w:kern w:val="0"/>
+                <w:sz w:val="21"/>
+                <w:szCs w:val="21"/>
+                <w:lang w:val="en-DE" w:eastAsia="en-DE"/>
+                <w14:ligatures w14:val="none"/>
+              </w:rPr>
+              <w:t>cypress/results/results-[hash].xml</w:t>
+            </w:r>
+            <w:r>
+              <w:rPr>
+                <w:rFonts w:ascii="Consolas" w:eastAsia="Times New Roman" w:hAnsi="Consolas" w:cs="Times New Roman"/>
+                <w:color w:val="939293"/>
+                <w:kern w:val="0"/>
+                <w:sz w:val="21"/>
+                <w:szCs w:val="21"/>
+                <w:lang w:val="en-DE" w:eastAsia="en-DE"/>
+                <w14:ligatures w14:val="none"/>
+              </w:rPr>
+              <w:t>"</w:t>
+            </w:r>
+          </w:p>
+          <w:p>
+            <w:pPr>
+              <w:shd w:val="clear" w:color="auto" w:fill="2D2A2E"/>
+              <w:spacing w:line="285" w:lineRule="atLeast"/>
+              <w:rPr>
+                <w:rFonts w:ascii="Consolas" w:eastAsia="Times New Roman" w:hAnsi="Consolas" w:cs="Times New Roman"/>
+                <w:color w:val="FCFCFA"/>
+                <w:kern w:val="0"/>
+                <w:sz w:val="21"/>
+                <w:szCs w:val="21"/>
+                <w:lang w:val="en-DE" w:eastAsia="en-DE"/>
+                <w14:ligatures w14:val="none"/>
+              </w:rPr>
+            </w:pPr>
+            <w:r>
+              <w:rPr>
+                <w:rFonts w:ascii="Consolas" w:eastAsia="Times New Roman" w:hAnsi="Consolas" w:cs="Times New Roman"/>
+                <w:color w:val="FCFCFA"/>
+                <w:kern w:val="0"/>
+                <w:sz w:val="21"/>
+                <w:szCs w:val="21"/>
+                <w:lang w:val="en-DE" w:eastAsia="en-DE"/>
+                <w14:ligatures w14:val="none"/>
+              </w:rPr>
+              <w:t xml:space="preserve">    </w:t>
+            </w:r>
+            <w:r>
+              <w:rPr>
+                <w:rFonts w:ascii="Consolas" w:eastAsia="Times New Roman" w:hAnsi="Consolas" w:cs="Times New Roman"/>
+                <w:color w:val="939293"/>
+                <w:kern w:val="0"/>
+                <w:sz w:val="21"/>
+                <w:szCs w:val="21"/>
+                <w:lang w:val="en-DE" w:eastAsia="en-DE"/>
+                <w14:ligatures w14:val="none"/>
+              </w:rPr>
+              <w:t>}</w:t>
+            </w:r>
+          </w:p>
+          <w:p>
+            <w:pPr>
+              <w:shd w:val="clear" w:color="auto" w:fill="2D2A2E"/>
+              <w:spacing w:line="285" w:lineRule="atLeast"/>
+              <w:rPr>
+                <w:rFonts w:ascii="Consolas" w:eastAsia="Times New Roman" w:hAnsi="Consolas" w:cs="Times New Roman"/>
+                <w:color w:val="FCFCFA"/>
+                <w:kern w:val="0"/>
+                <w:sz w:val="21"/>
+                <w:szCs w:val="21"/>
+                <w:lang w:val="en-DE" w:eastAsia="en-DE"/>
+                <w14:ligatures w14:val="none"/>
+              </w:rPr>
+            </w:pPr>
+            <w:r>
+              <w:rPr>
+                <w:rFonts w:ascii="Consolas" w:eastAsia="Times New Roman" w:hAnsi="Consolas" w:cs="Times New Roman"/>
+                <w:color w:val="939293"/>
+                <w:kern w:val="0"/>
+                <w:sz w:val="21"/>
+                <w:szCs w:val="21"/>
+                <w:lang w:val="en-DE" w:eastAsia="en-DE"/>
+                <w14:ligatures w14:val="none"/>
+              </w:rPr>
+              <w:t>}</w:t>
+            </w:r>
+          </w:p>
+          <w:p>
+            <w:pPr>
+              <w:spacing w:line="276" w:lineRule="auto"/>
+              <w:rPr>
+                <w:lang w:val="en-US"/>
+              </w:rPr>
+            </w:pPr>
+          </w:p>
         </w:tc>
         <w:tc>
           <w:tcPr>
@@ -10253,6 +11574,7 @@
           <w:lang w:eastAsia="en-DE"/>
           <w14:ligatures w14:val="none"/>
         </w:rPr>
+        <w:lastRenderedPageBreak/>
         <w:t xml:space="preserve">// Select Elements on </w:t>
       </w:r>
       <w:proofErr w:type="spellStart"/>
@@ -12996,7 +14318,6 @@
         <w:rPr>
           <w:lang w:val="en-US"/>
         </w:rPr>
-        <w:lastRenderedPageBreak/>
         <w:t>Use it in your test script</w:t>
       </w:r>
       <w:r>
@@ -13075,32 +14396,14 @@
         <w:rPr>
           <w:lang w:val="en-US"/>
         </w:rPr>
-        <w:t>package</w:t>
-      </w:r>
-      <w:r>
-        <w:rPr>
-          <w:lang w:val="en-US"/>
-        </w:rPr>
-        <w:t>.js</w:t>
-      </w:r>
-      <w:r>
-        <w:rPr>
-          <w:lang w:val="en-US"/>
-        </w:rPr>
-        <w:t>on</w:t>
+        <w:t>package.json</w:t>
       </w:r>
       <w:proofErr w:type="spellEnd"/>
       <w:r>
         <w:rPr>
           <w:lang w:val="en-US"/>
         </w:rPr>
-        <w:t xml:space="preserve"> </w:t>
-      </w:r>
-      <w:r>
-        <w:rPr>
-          <w:lang w:val="en-US"/>
-        </w:rPr>
-        <w:t>file</w:t>
+        <w:t xml:space="preserve"> file</w:t>
       </w:r>
     </w:p>
     <w:p>
@@ -14577,6 +15880,7 @@
           <w:lang w:val="en-DE" w:eastAsia="en-DE"/>
           <w14:ligatures w14:val="none"/>
         </w:rPr>
+        <w:lastRenderedPageBreak/>
         <w:t xml:space="preserve">  </w:t>
       </w:r>
       <w:r>
@@ -16492,7 +17796,6 @@
           <w:lang w:eastAsia="en-DE"/>
           <w14:ligatures w14:val="none"/>
         </w:rPr>
-        <w:lastRenderedPageBreak/>
         <w:t xml:space="preserve">            </w:t>
       </w:r>
       <w:r>
@@ -17126,6 +18429,7 @@
           <w:lang w:eastAsia="en-DE"/>
           <w14:ligatures w14:val="none"/>
         </w:rPr>
+        <w:lastRenderedPageBreak/>
         <w:t xml:space="preserve">      </w:t>
       </w:r>
       <w:proofErr w:type="spellStart"/>
@@ -18470,7 +19774,6 @@
         <w:rPr>
           <w:lang w:val="en-US"/>
         </w:rPr>
-        <w:lastRenderedPageBreak/>
         <w:t>Write visit website code inside th</w:t>
       </w:r>
       <w:r>
@@ -19582,6 +20885,7 @@
         <w:rPr>
           <w:lang w:val="en-US"/>
         </w:rPr>
+        <w:lastRenderedPageBreak/>
         <w:t>Perform the cypress commands on the constant stored.</w:t>
       </w:r>
     </w:p>
@@ -20965,6 +22269,7 @@
         <w:rPr>
           <w:lang w:val="en-US"/>
         </w:rPr>
+        <w:lastRenderedPageBreak/>
         <w:t xml:space="preserve">Present </w:t>
       </w:r>
       <w:proofErr w:type="spellStart"/>
@@ -21786,14 +23091,7 @@
         <w:rPr>
           <w:lang w:val="en-US"/>
         </w:rPr>
-        <w:t xml:space="preserve">The git push sends all your local changes (commits) </w:t>
-      </w:r>
-      <w:r>
-        <w:rPr>
-          <w:lang w:val="en-US"/>
-        </w:rPr>
-        <w:lastRenderedPageBreak/>
-        <w:t>on branch branch-name to the remote named remote-name. The -u parameter is needed the first time you push a branch to the remote.</w:t>
+        <w:t>The git push sends all your local changes (commits) on branch branch-name to the remote named remote-name. The -u parameter is needed the first time you push a branch to the remote.</w:t>
       </w:r>
       <w:r>
         <w:rPr>
@@ -23728,6 +25026,7 @@
   <w:style w:type="paragraph" w:default="1" w:styleId="Normal">
     <w:name w:val="Normal"/>
     <w:qFormat/>
+    <w:rsid w:val="00D533DD"/>
   </w:style>
   <w:style w:type="paragraph" w:styleId="Heading1">
     <w:name w:val="heading 1"/>

</xml_diff>